<commit_message>
html header update with google site verification
</commit_message>
<xml_diff>
--- a/Lastenheft.docx
+++ b/Lastenheft.docx
@@ -26,23 +26,7 @@
         <w:t>Projekt:</w:t>
       </w:r>
       <w:r>
-        <w:t> </w:t>
-      </w:r>
-      <w:proofErr w:type="spellStart"/>
-      <w:r>
-        <w:t>Aegean’s</w:t>
-      </w:r>
-      <w:proofErr w:type="spellEnd"/>
-      <w:r>
-        <w:t xml:space="preserve"> </w:t>
-      </w:r>
-      <w:proofErr w:type="spellStart"/>
-      <w:r>
-        <w:t>RoSa</w:t>
-      </w:r>
-      <w:proofErr w:type="spellEnd"/>
-      <w:r>
-        <w:t xml:space="preserve"> – Online Shop- und Schaufenster für handgemachte Mode</w:t>
+        <w:t> Aegean’s RoSa – Online Shop- und Schaufenster für handgemachte Mode</w:t>
       </w:r>
     </w:p>
     <w:p>
@@ -69,31 +53,7 @@
     </w:p>
     <w:p>
       <w:r>
-        <w:t>Die Website „</w:t>
-      </w:r>
-      <w:proofErr w:type="spellStart"/>
-      <w:r>
-        <w:t>Aegean’s</w:t>
-      </w:r>
-      <w:proofErr w:type="spellEnd"/>
-      <w:r>
-        <w:t xml:space="preserve"> </w:t>
-      </w:r>
-      <w:proofErr w:type="spellStart"/>
-      <w:r>
-        <w:t>RoSa</w:t>
-      </w:r>
-      <w:proofErr w:type="spellEnd"/>
-      <w:r>
-        <w:t xml:space="preserve">“ dient als digitales Schaufenster für handgemachte Mode und Accessoires. Ziel ist es, Produkte ansprechend zu präsentieren, Informationen bereitzustellen und eine einfache Kontaktaufnahme zu ermöglichen. Ein klassischer Warenkorb oder </w:t>
-      </w:r>
-      <w:proofErr w:type="spellStart"/>
-      <w:r>
-        <w:t>Checkout</w:t>
-      </w:r>
-      <w:proofErr w:type="spellEnd"/>
-      <w:r>
-        <w:t xml:space="preserve"> ist nicht vorgesehen; Bestellungen erfolgen per E-Mail.</w:t>
+        <w:t>Die Website „Aegean’s RoSa“ dient als digitales Schaufenster für handgemachte Mode und Accessoires. Ziel ist es, Produkte ansprechend zu präsentieren, Informationen bereitzustellen und eine einfache Kontaktaufnahme zu ermöglichen. Ein klassischer Warenkorb oder Checkout ist nicht vorgesehen; Bestellungen erfolgen per E-Mail.</w:t>
       </w:r>
     </w:p>
     <w:p>
@@ -229,15 +189,7 @@
         </w:numPr>
       </w:pPr>
       <w:r>
-        <w:t>Detailinformationen per „</w:t>
-      </w:r>
-      <w:proofErr w:type="spellStart"/>
-      <w:r>
-        <w:t>Expand</w:t>
-      </w:r>
-      <w:proofErr w:type="spellEnd"/>
-      <w:r>
-        <w:t>“-Button auf der Karte</w:t>
+        <w:t>Detailinformationen per „Expand“-Button auf der Karte</w:t>
       </w:r>
     </w:p>
     <w:p>
@@ -284,21 +236,8 @@
           <w:numId w:val="3"/>
         </w:numPr>
       </w:pPr>
-      <w:proofErr w:type="spellStart"/>
-      <w:r>
-        <w:t>Footer</w:t>
-      </w:r>
-      <w:proofErr w:type="spellEnd"/>
-      <w:r>
-        <w:t xml:space="preserve"> mit Kontakt, Impressum, Datenschutz, Versand, Size Guide, </w:t>
-      </w:r>
-      <w:proofErr w:type="spellStart"/>
-      <w:r>
-        <w:t>Social</w:t>
-      </w:r>
-      <w:proofErr w:type="spellEnd"/>
-      <w:r>
-        <w:t xml:space="preserve"> Media</w:t>
+      <w:r>
+        <w:t>Footer mit Kontakt, Impressum, Datenschutz, Versand, Size Guide, Social Media</w:t>
       </w:r>
     </w:p>
     <w:p>
@@ -335,15 +274,7 @@
         </w:numPr>
       </w:pPr>
       <w:r>
-        <w:t xml:space="preserve">Kontaktmöglichkeiten im </w:t>
-      </w:r>
-      <w:proofErr w:type="spellStart"/>
-      <w:r>
-        <w:t>Footer</w:t>
-      </w:r>
-      <w:proofErr w:type="spellEnd"/>
-      <w:r>
-        <w:t xml:space="preserve"> (E-Mail, Instagram)</w:t>
+        <w:t>Kontaktmöglichkeiten im Footer (E-Mail, Instagram)</w:t>
       </w:r>
     </w:p>
     <w:p>
@@ -369,13 +300,8 @@
         </w:numPr>
       </w:pPr>
       <w:r>
-        <w:t xml:space="preserve">Impressum und Datenschutzerklärung als eigene Seiten, erreichbar über den </w:t>
-      </w:r>
-      <w:proofErr w:type="spellStart"/>
-      <w:r>
-        <w:t>Footer</w:t>
-      </w:r>
-      <w:proofErr w:type="spellEnd"/>
+        <w:t>Impressum und Datenschutzerklärung als eigene Seiten, erreichbar über den Footer</w:t>
+      </w:r>
     </w:p>
     <w:p>
       <w:pPr>
@@ -450,13 +376,8 @@
           <w:numId w:val="6"/>
         </w:numPr>
       </w:pPr>
-      <w:proofErr w:type="spellStart"/>
-      <w:r>
-        <w:t>Deployment</w:t>
-      </w:r>
-      <w:proofErr w:type="spellEnd"/>
-      <w:r>
-        <w:t>: Getrenntes Frontend/Backend, Proxy für API-Aufrufe</w:t>
+      <w:r>
+        <w:t>Deployment: Getrenntes Frontend/Backend, Proxy für API-Aufrufe</w:t>
       </w:r>
     </w:p>
     <w:p>
@@ -544,15 +465,7 @@
         </w:numPr>
       </w:pPr>
       <w:r>
-        <w:t xml:space="preserve">Cookie-Banner mit </w:t>
-      </w:r>
-      <w:proofErr w:type="spellStart"/>
-      <w:r>
-        <w:t>Opt</w:t>
-      </w:r>
-      <w:proofErr w:type="spellEnd"/>
-      <w:r>
-        <w:t>-in für Statistik/Marketing-Cookies</w:t>
+        <w:t>Cookie-Banner mit Opt-in für Statistik/Marketing-Cookies</w:t>
       </w:r>
     </w:p>
     <w:p>
@@ -563,15 +476,7 @@
         </w:numPr>
       </w:pPr>
       <w:r>
-        <w:t xml:space="preserve">Datenschutzerklärung mit allen eingesetzten Diensten (z.B. Google Analytics, Instagram, </w:t>
-      </w:r>
-      <w:proofErr w:type="spellStart"/>
-      <w:r>
-        <w:t>Fontsource</w:t>
-      </w:r>
-      <w:proofErr w:type="spellEnd"/>
-      <w:r>
-        <w:t>)</w:t>
+        <w:t>Datenschutzerklärung mit allen eingesetzten Diensten (z.B. Google Analytics, Instagram, Fontsource)</w:t>
       </w:r>
     </w:p>
     <w:p>
@@ -794,15 +699,7 @@
         <w:ind w:left="360"/>
       </w:pPr>
       <w:r>
-        <w:t xml:space="preserve">Erfolgt anhand des Scripts import_dresses.py und der </w:t>
-      </w:r>
-      <w:proofErr w:type="spellStart"/>
-      <w:r>
-        <w:t>csv</w:t>
-      </w:r>
-      <w:proofErr w:type="spellEnd"/>
-      <w:r>
-        <w:t xml:space="preserve"> Datei dress_data.csv</w:t>
+        <w:t>Erfolgt anhand des Scripts import_dresses.py und der csv Datei dress_data.csv</w:t>
       </w:r>
     </w:p>
     <w:p>
@@ -814,19 +711,14 @@
         <w:ind w:left="360"/>
       </w:pPr>
       <w:r>
-        <w:t xml:space="preserve">Die Daten im </w:t>
-      </w:r>
-      <w:proofErr w:type="spellStart"/>
-      <w:r>
-        <w:t>csv</w:t>
-      </w:r>
-      <w:proofErr w:type="spellEnd"/>
-      <w:r>
-        <w:t xml:space="preserve"> File werden anhand des Scripts in Mongo-DB hochgeladen.</w:t>
-      </w:r>
-    </w:p>
-    <w:p>
-      <w:r>
+        <w:t>Die Daten im csv File werden anhand des Scripts in Mongo-DB hochgeladen.</w:t>
+      </w:r>
+    </w:p>
+    <w:p>
+      <w:r>
+        <w:rPr>
+          <w:noProof/>
+        </w:rPr>
         <w:drawing>
           <wp:inline distT="0" distB="0" distL="0" distR="0" wp14:anchorId="2D6466CF" wp14:editId="382BF290">
             <wp:extent cx="6214337" cy="439947"/>
@@ -869,89 +761,50 @@
         <w:rPr>
           <w:b/>
           <w:bCs/>
-        </w:rPr>
-      </w:pPr>
-      <w:proofErr w:type="spellStart"/>
+          <w:lang w:val="en-US"/>
+        </w:rPr>
+      </w:pPr>
       <w:r>
         <w:rPr>
           <w:b/>
           <w:bCs/>
-        </w:rPr>
-        <w:t>Automatisierter</w:t>
-      </w:r>
-      <w:proofErr w:type="spellEnd"/>
-      <w:r>
+          <w:lang w:val="en-US"/>
+        </w:rPr>
+        <w:t>Automatisierter Workflow mit Cloudinary, Pipedream und Brevo</w:t>
+      </w:r>
+    </w:p>
+    <w:p>
+      <w:pPr>
         <w:rPr>
           <w:b/>
           <w:bCs/>
         </w:rPr>
-        <w:t xml:space="preserve"> Workflow </w:t>
-      </w:r>
-      <w:proofErr w:type="spellStart"/>
+      </w:pPr>
       <w:r>
         <w:rPr>
           <w:b/>
           <w:bCs/>
         </w:rPr>
-        <w:t>mit</w:t>
-      </w:r>
-      <w:proofErr w:type="spellEnd"/>
-      <w:r>
+        <w:t>Ziel</w:t>
+      </w:r>
+    </w:p>
+    <w:p>
+      <w:r>
+        <w:t>Automatisiertes Hochladen, Bearbeiten, Verschieben und Versenden von Bild-URLs per E-Mail, mit optionaler manueller Speicherung in einer Datenbank.</w:t>
+      </w:r>
+    </w:p>
+    <w:p>
+      <w:pPr>
         <w:rPr>
           <w:b/>
           <w:bCs/>
         </w:rPr>
-        <w:t xml:space="preserve"> </w:t>
-      </w:r>
-      <w:proofErr w:type="spellStart"/>
+      </w:pPr>
       <w:r>
         <w:rPr>
           <w:b/>
           <w:bCs/>
         </w:rPr>
-        <w:t>Cloudinary</w:t>
-      </w:r>
-      <w:proofErr w:type="spellEnd"/>
-      <w:r>
-        <w:rPr>
-          <w:b/>
-          <w:bCs/>
-        </w:rPr>
-        <w:t>, Pipedream und Brevo</w:t>
-      </w:r>
-    </w:p>
-    <w:p>
-      <w:pPr>
-        <w:rPr>
-          <w:b/>
-          <w:bCs/>
-        </w:rPr>
-      </w:pPr>
-      <w:r>
-        <w:rPr>
-          <w:b/>
-          <w:bCs/>
-        </w:rPr>
-        <w:t>Ziel</w:t>
-      </w:r>
-    </w:p>
-    <w:p>
-      <w:r>
-        <w:t>Automatisiertes Hochladen, Bearbeiten, Verschieben und Versenden von Bild-URLs per E-Mail, mit optionaler manueller Speicherung in einer Datenbank.</w:t>
-      </w:r>
-    </w:p>
-    <w:p>
-      <w:pPr>
-        <w:rPr>
-          <w:b/>
-          <w:bCs/>
-        </w:rPr>
-      </w:pPr>
-      <w:r>
-        <w:rPr>
-          <w:b/>
-          <w:bCs/>
-        </w:rPr>
         <w:t>Ablaufbeschreibung</w:t>
       </w:r>
     </w:p>
@@ -960,64 +813,25 @@
         <w:pStyle w:val="Aufzhlungszeichen"/>
       </w:pPr>
       <w:r>
-        <w:t xml:space="preserve">Bild-Upload in </w:t>
-      </w:r>
-      <w:proofErr w:type="spellStart"/>
-      <w:r>
-        <w:t>Cloudinary</w:t>
-      </w:r>
-      <w:proofErr w:type="spellEnd"/>
-    </w:p>
-    <w:p>
-      <w:r>
-        <w:t xml:space="preserve">Ein Bild wird über die Media Flows in </w:t>
-      </w:r>
-      <w:proofErr w:type="spellStart"/>
-      <w:r>
-        <w:t>Cloudinary</w:t>
-      </w:r>
-      <w:proofErr w:type="spellEnd"/>
-      <w:r>
-        <w:t xml:space="preserve"> hochgeladen. </w:t>
-      </w:r>
-      <w:proofErr w:type="spellStart"/>
-      <w:r>
-        <w:t>Cloudinary</w:t>
-      </w:r>
-      <w:proofErr w:type="spellEnd"/>
-      <w:r>
-        <w:t xml:space="preserve"> speichert das Bild im Ursprungsordner.</w:t>
+        <w:t>Bild-Upload in Cloudinary</w:t>
+      </w:r>
+    </w:p>
+    <w:p>
+      <w:r>
+        <w:t>Ein Bild wird über die Media Flows in Cloudinary hochgeladen. Cloudinary speichert das Bild im Ursprungsordner.</w:t>
       </w:r>
     </w:p>
     <w:p>
       <w:pPr>
         <w:pStyle w:val="Aufzhlungszeichen"/>
       </w:pPr>
-      <w:proofErr w:type="spellStart"/>
-      <w:r>
-        <w:t>Bildbearbeitung</w:t>
-      </w:r>
-      <w:proofErr w:type="spellEnd"/>
-      <w:r>
-        <w:t xml:space="preserve"> und </w:t>
-      </w:r>
-      <w:proofErr w:type="spellStart"/>
-      <w:r>
-        <w:t>Verschiebung</w:t>
-      </w:r>
-      <w:proofErr w:type="spellEnd"/>
-    </w:p>
-    <w:p>
-      <w:r>
-        <w:t>Innerhalb des Media Flows wird das Bild automatisch bearbeitet (z. B. zugeschnitten, skaliert, gefiltert). Das bearbeitete Bild wird in einen Zielordner verschoben (z. B. /</w:t>
-      </w:r>
-      <w:proofErr w:type="spellStart"/>
-      <w:r>
-        <w:t>processed</w:t>
-      </w:r>
-      <w:proofErr w:type="spellEnd"/>
-      <w:r>
-        <w:t>/).</w:t>
+      <w:r>
+        <w:t>Bildbearbeitung und Verschiebung</w:t>
+      </w:r>
+    </w:p>
+    <w:p>
+      <w:r>
+        <w:t>Innerhalb des Media Flows wird das Bild automatisch bearbeitet (z. B. zugeschnitten, skaliert, gefiltert). Das bearbeitete Bild wird in einen Zielordner verschoben (z. B. /processed/).</w:t>
       </w:r>
     </w:p>
     <w:p>
@@ -1025,44 +839,12 @@
         <w:pStyle w:val="Aufzhlungszeichen"/>
       </w:pPr>
       <w:r>
-        <w:t xml:space="preserve">Trigger </w:t>
-      </w:r>
-      <w:proofErr w:type="gramStart"/>
-      <w:r>
-        <w:t>an</w:t>
-      </w:r>
-      <w:proofErr w:type="gramEnd"/>
-      <w:r>
-        <w:t xml:space="preserve"> Pipedream</w:t>
-      </w:r>
-    </w:p>
-    <w:p>
-      <w:r>
-        <w:t xml:space="preserve">Nach erfolgreicher Bearbeitung wird ein </w:t>
-      </w:r>
-      <w:proofErr w:type="spellStart"/>
-      <w:r>
-        <w:t>Webhook</w:t>
-      </w:r>
-      <w:proofErr w:type="spellEnd"/>
-      <w:r>
-        <w:t xml:space="preserve"> an </w:t>
-      </w:r>
-      <w:proofErr w:type="spellStart"/>
-      <w:r>
-        <w:t>Pipedream</w:t>
-      </w:r>
-      <w:proofErr w:type="spellEnd"/>
-      <w:r>
-        <w:t xml:space="preserve"> gesendet. </w:t>
-      </w:r>
-      <w:proofErr w:type="spellStart"/>
-      <w:r>
-        <w:t>Pipedream</w:t>
-      </w:r>
-      <w:proofErr w:type="spellEnd"/>
-      <w:r>
-        <w:t xml:space="preserve"> empfängt die Metadaten des neuen Bildes, inklusive des neuen Bild-URLs.</w:t>
+        <w:t>Trigger an Pipedream</w:t>
+      </w:r>
+    </w:p>
+    <w:p>
+      <w:r>
+        <w:t>Nach erfolgreicher Bearbeitung wird ein Webhook an Pipedream gesendet. Pipedream empfängt die Metadaten des neuen Bildes, inklusive des neuen Bild-URLs.</w:t>
       </w:r>
     </w:p>
     <w:p>
@@ -1070,57 +852,12 @@
         <w:pStyle w:val="Aufzhlungszeichen"/>
       </w:pPr>
       <w:r>
-        <w:t>E-Mail-</w:t>
-      </w:r>
-      <w:proofErr w:type="spellStart"/>
-      <w:r>
-        <w:t>Versand</w:t>
-      </w:r>
-      <w:proofErr w:type="spellEnd"/>
-      <w:r>
-        <w:t xml:space="preserve"> </w:t>
-      </w:r>
-      <w:proofErr w:type="spellStart"/>
-      <w:r>
-        <w:t>mit</w:t>
-      </w:r>
-      <w:proofErr w:type="spellEnd"/>
-      <w:r>
-        <w:t xml:space="preserve"> Brevo</w:t>
-      </w:r>
-    </w:p>
-    <w:p>
-      <w:proofErr w:type="spellStart"/>
-      <w:r>
-        <w:t>Pipedream</w:t>
-      </w:r>
-      <w:proofErr w:type="spellEnd"/>
-      <w:r>
-        <w:t xml:space="preserve"> leitet den neuen Bild-Link an </w:t>
-      </w:r>
-      <w:proofErr w:type="spellStart"/>
-      <w:r>
-        <w:t>Brevo</w:t>
-      </w:r>
-      <w:proofErr w:type="spellEnd"/>
-      <w:r>
-        <w:t xml:space="preserve"> (ehemals </w:t>
-      </w:r>
-      <w:proofErr w:type="spellStart"/>
-      <w:r>
-        <w:t>Sendinblue</w:t>
-      </w:r>
-      <w:proofErr w:type="spellEnd"/>
-      <w:r>
-        <w:t xml:space="preserve">) weiter. </w:t>
-      </w:r>
-      <w:proofErr w:type="spellStart"/>
-      <w:r>
-        <w:t>Brevo</w:t>
-      </w:r>
-      <w:proofErr w:type="spellEnd"/>
-      <w:r>
-        <w:t xml:space="preserve"> versendet eine E-Mail mit dem Link an eine vordefinierte Empfängerliste.</w:t>
+        <w:t>E-Mail-Versand mit Brevo</w:t>
+      </w:r>
+    </w:p>
+    <w:p>
+      <w:r>
+        <w:t>Pipedream leitet den neuen Bild-Link an Brevo (ehemals Sendinblue) weiter. Brevo versendet eine E-Mail mit dem Link an eine vordefinierte Empfängerliste.</w:t>
       </w:r>
     </w:p>
     <w:p>
@@ -1128,13 +865,8 @@
         <w:pStyle w:val="Aufzhlungszeichen"/>
       </w:pPr>
       <w:r>
-        <w:t xml:space="preserve">Manuelle </w:t>
-      </w:r>
-      <w:proofErr w:type="spellStart"/>
-      <w:r>
-        <w:t>Speicherung</w:t>
-      </w:r>
-      <w:proofErr w:type="spellEnd"/>
+        <w:t>Manuelle Speicherung</w:t>
+      </w:r>
     </w:p>
     <w:p>
       <w:r>
@@ -1193,11 +925,9 @@
             <w:tcW w:w="4320" w:type="dxa"/>
           </w:tcPr>
           <w:p>
-            <w:proofErr w:type="spellStart"/>
             <w:r>
               <w:t>Cloudinary</w:t>
             </w:r>
-            <w:proofErr w:type="spellEnd"/>
           </w:p>
         </w:tc>
         <w:tc>
@@ -1217,11 +947,9 @@
             <w:tcW w:w="4320" w:type="dxa"/>
           </w:tcPr>
           <w:p>
-            <w:proofErr w:type="spellStart"/>
             <w:r>
               <w:t>Pipedream</w:t>
             </w:r>
-            <w:proofErr w:type="spellEnd"/>
           </w:p>
         </w:tc>
         <w:tc>
@@ -1229,13 +957,8 @@
             <w:tcW w:w="4320" w:type="dxa"/>
           </w:tcPr>
           <w:p>
-            <w:proofErr w:type="spellStart"/>
             <w:r>
-              <w:t>Serverless</w:t>
-            </w:r>
-            <w:proofErr w:type="spellEnd"/>
-            <w:r>
-              <w:t xml:space="preserve"> Workflow-Plattform zur Automatisierung und Integration</w:t>
+              <w:t>Serverless Workflow-Plattform zur Automatisierung und Integration</w:t>
             </w:r>
           </w:p>
         </w:tc>
@@ -1246,12 +969,10 @@
             <w:tcW w:w="4320" w:type="dxa"/>
           </w:tcPr>
           <w:p>
-            <w:proofErr w:type="spellStart"/>
             <w:r>
               <w:lastRenderedPageBreak/>
               <w:t>Brevo</w:t>
             </w:r>
-            <w:proofErr w:type="spellEnd"/>
           </w:p>
         </w:tc>
         <w:tc>
@@ -1282,23 +1003,30 @@
           </w:tcPr>
           <w:p>
             <w:r>
-              <w:t xml:space="preserve">Manuelle Speicherung der Bild-URLs (z. B. MySQL, </w:t>
+              <w:t>Manuelle Speicherung der Bild-URLs (z. B. MySQL, Firebase, Airtable etc.)</w:t>
             </w:r>
-            <w:proofErr w:type="spellStart"/>
+          </w:p>
+          <w:p/>
+        </w:tc>
+      </w:tr>
+      <w:tr>
+        <w:tc>
+          <w:tcPr>
+            <w:tcW w:w="4320" w:type="dxa"/>
+          </w:tcPr>
+          <w:p>
             <w:r>
-              <w:t>Firebase</w:t>
+              <w:t>Domain Web-Seite</w:t>
             </w:r>
-            <w:proofErr w:type="spellEnd"/>
+          </w:p>
+        </w:tc>
+        <w:tc>
+          <w:tcPr>
+            <w:tcW w:w="4320" w:type="dxa"/>
+          </w:tcPr>
+          <w:p>
             <w:r>
-              <w:t xml:space="preserve">, </w:t>
-            </w:r>
-            <w:proofErr w:type="spellStart"/>
-            <w:r>
-              <w:t>Airtable</w:t>
-            </w:r>
-            <w:proofErr w:type="spellEnd"/>
-            <w:r>
-              <w:t xml:space="preserve"> etc.)</w:t>
+              <w:t>Strato</w:t>
             </w:r>
           </w:p>
         </w:tc>

</xml_diff>

<commit_message>
Helmet für Backend auto. mehrere SicherheitsHeader z.B. X-Content-Type-Options: nosniff
</commit_message>
<xml_diff>
--- a/Lastenheft.docx
+++ b/Lastenheft.docx
@@ -1016,7 +1016,7 @@
           </w:tcPr>
           <w:p>
             <w:r>
-              <w:t>Domain Web-Seite</w:t>
+              <w:t>Strato</w:t>
             </w:r>
           </w:p>
         </w:tc>
@@ -1026,7 +1026,29 @@
           </w:tcPr>
           <w:p>
             <w:r>
-              <w:t>Strato</w:t>
+              <w:t>Domain Web-Seite</w:t>
+            </w:r>
+          </w:p>
+        </w:tc>
+      </w:tr>
+      <w:tr>
+        <w:tc>
+          <w:tcPr>
+            <w:tcW w:w="4320" w:type="dxa"/>
+          </w:tcPr>
+          <w:p>
+            <w:r>
+              <w:t>Render</w:t>
+            </w:r>
+          </w:p>
+        </w:tc>
+        <w:tc>
+          <w:tcPr>
+            <w:tcW w:w="4320" w:type="dxa"/>
+          </w:tcPr>
+          <w:p>
+            <w:r>
+              <w:t>Deployment</w:t>
             </w:r>
           </w:p>
         </w:tc>

</xml_diff>